<commit_message>
Revision de documentos para imprimir.
</commit_message>
<xml_diff>
--- a/sapienter/docs/Documentos Aprobados/Propuestas Sapienter.docx
+++ b/sapienter/docs/Documentos Aprobados/Propuestas Sapienter.docx
@@ -1107,16 +1107,12 @@
         <w:ind w:right="-20"/>
         <w:rPr>
           <w:rFonts w:ascii="Arial" w:eastAsia="Times New Roman" w:hAnsi="Arial" w:cs="Arial"/>
-          <w:sz w:val="24"/>
-          <w:szCs w:val="24"/>
-          <w:lang w:eastAsia="es-ES"/>
-        </w:rPr>
-      </w:pPr>
-      <w:r>
-        <w:rPr>
-          <w:rFonts w:ascii="Arial" w:eastAsia="Times New Roman" w:hAnsi="Arial" w:cs="Arial"/>
-          <w:sz w:val="24"/>
-          <w:szCs w:val="24"/>
+          <w:lang w:eastAsia="es-ES"/>
+        </w:rPr>
+      </w:pPr>
+      <w:r>
+        <w:rPr>
+          <w:rFonts w:ascii="Arial" w:eastAsia="Times New Roman" w:hAnsi="Arial" w:cs="Arial"/>
           <w:lang w:eastAsia="es-ES"/>
         </w:rPr>
         <w:t>Integración con aplicaciones</w:t>
@@ -1124,8 +1120,6 @@
       <w:r>
         <w:rPr>
           <w:rFonts w:ascii="Arial" w:eastAsia="Times New Roman" w:hAnsi="Arial" w:cs="Arial"/>
-          <w:sz w:val="24"/>
-          <w:szCs w:val="24"/>
           <w:lang w:eastAsia="es-ES"/>
         </w:rPr>
         <w:t xml:space="preserve"> de correo</w:t>
@@ -1133,8 +1127,6 @@
       <w:r>
         <w:rPr>
           <w:rFonts w:ascii="Arial" w:eastAsia="Times New Roman" w:hAnsi="Arial" w:cs="Arial"/>
-          <w:sz w:val="24"/>
-          <w:szCs w:val="24"/>
           <w:lang w:eastAsia="es-ES"/>
         </w:rPr>
         <w:t xml:space="preserve"> electrónico, procesador de texto, planilla de </w:t>
@@ -1142,8 +1134,6 @@
       <w:r>
         <w:rPr>
           <w:rFonts w:ascii="Arial" w:eastAsia="Times New Roman" w:hAnsi="Arial" w:cs="Arial"/>
-          <w:sz w:val="24"/>
-          <w:szCs w:val="24"/>
           <w:lang w:eastAsia="es-ES"/>
         </w:rPr>
         <w:t>cálculo</w:t>
@@ -1151,8 +1141,6 @@
       <w:r>
         <w:rPr>
           <w:rFonts w:ascii="Arial" w:eastAsia="Times New Roman" w:hAnsi="Arial" w:cs="Arial"/>
-          <w:sz w:val="24"/>
-          <w:szCs w:val="24"/>
           <w:lang w:eastAsia="es-ES"/>
         </w:rPr>
         <w:t xml:space="preserve">, </w:t>
@@ -1160,8 +1148,6 @@
       <w:r>
         <w:rPr>
           <w:rFonts w:ascii="Arial" w:eastAsia="Times New Roman" w:hAnsi="Arial" w:cs="Arial"/>
-          <w:sz w:val="24"/>
-          <w:szCs w:val="24"/>
           <w:lang w:eastAsia="es-ES"/>
         </w:rPr>
         <w:t xml:space="preserve">documentos </w:t>
@@ -1169,8 +1155,6 @@
       <w:r>
         <w:rPr>
           <w:rFonts w:ascii="Arial" w:eastAsia="Times New Roman" w:hAnsi="Arial" w:cs="Arial"/>
-          <w:sz w:val="24"/>
-          <w:szCs w:val="24"/>
           <w:lang w:eastAsia="es-ES"/>
         </w:rPr>
         <w:t>con formato PDF</w:t>
@@ -1187,16 +1171,12 @@
         <w:ind w:right="-20"/>
         <w:rPr>
           <w:rFonts w:ascii="Arial" w:eastAsia="Times New Roman" w:hAnsi="Arial" w:cs="Arial"/>
-          <w:sz w:val="24"/>
-          <w:szCs w:val="24"/>
-          <w:lang w:eastAsia="es-ES"/>
-        </w:rPr>
-      </w:pPr>
-      <w:r>
-        <w:rPr>
-          <w:rFonts w:ascii="Arial" w:eastAsia="Times New Roman" w:hAnsi="Arial" w:cs="Arial"/>
-          <w:sz w:val="24"/>
-          <w:szCs w:val="24"/>
+          <w:lang w:eastAsia="es-ES"/>
+        </w:rPr>
+      </w:pPr>
+      <w:r>
+        <w:rPr>
+          <w:rFonts w:ascii="Arial" w:eastAsia="Times New Roman" w:hAnsi="Arial" w:cs="Arial"/>
           <w:lang w:eastAsia="es-ES"/>
         </w:rPr>
         <w:t>Integración de comunicaciones recibidas desde los juzgados, clientes y abogados del estudio, a través de la web</w:t>
@@ -1213,16 +1193,12 @@
         <w:ind w:right="-20"/>
         <w:rPr>
           <w:rFonts w:ascii="Arial" w:eastAsia="Times New Roman" w:hAnsi="Arial" w:cs="Arial"/>
-          <w:sz w:val="24"/>
-          <w:szCs w:val="24"/>
-          <w:lang w:eastAsia="es-ES"/>
-        </w:rPr>
-      </w:pPr>
-      <w:r>
-        <w:rPr>
-          <w:rFonts w:ascii="Arial" w:eastAsia="Times New Roman" w:hAnsi="Arial" w:cs="Arial"/>
-          <w:sz w:val="24"/>
-          <w:szCs w:val="24"/>
+          <w:lang w:eastAsia="es-ES"/>
+        </w:rPr>
+      </w:pPr>
+      <w:r>
+        <w:rPr>
+          <w:rFonts w:ascii="Arial" w:eastAsia="Times New Roman" w:hAnsi="Arial" w:cs="Arial"/>
           <w:lang w:eastAsia="es-ES"/>
         </w:rPr>
         <w:t>Posibilidad de personalizar el sistema (según cada fuero o necesidad), ofrecer herramientas o funcionalidades relacionadas.</w:t>
@@ -1239,28 +1215,15 @@
         <w:ind w:right="-20"/>
         <w:rPr>
           <w:rFonts w:ascii="Arial" w:eastAsia="Times New Roman" w:hAnsi="Arial" w:cs="Arial"/>
-          <w:sz w:val="24"/>
-          <w:szCs w:val="24"/>
-          <w:lang w:eastAsia="es-ES"/>
-        </w:rPr>
-      </w:pPr>
-      <w:r>
-        <w:rPr>
-          <w:rFonts w:ascii="Arial" w:eastAsia="Times New Roman" w:hAnsi="Arial" w:cs="Arial"/>
-          <w:sz w:val="24"/>
-          <w:szCs w:val="24"/>
-          <w:lang w:eastAsia="es-ES"/>
-        </w:rPr>
-        <w:t>Procuración con interacción on</w:t>
-      </w:r>
-      <w:r>
-        <w:rPr>
-          <w:rFonts w:ascii="Arial" w:eastAsia="Times New Roman" w:hAnsi="Arial" w:cs="Arial"/>
-          <w:sz w:val="24"/>
-          <w:szCs w:val="24"/>
-          <w:lang w:eastAsia="es-ES"/>
-        </w:rPr>
-        <w:t xml:space="preserve">-line </w:t>
+          <w:lang w:eastAsia="es-ES"/>
+        </w:rPr>
+      </w:pPr>
+      <w:r>
+        <w:rPr>
+          <w:rFonts w:ascii="Arial" w:eastAsia="Times New Roman" w:hAnsi="Arial" w:cs="Arial"/>
+          <w:lang w:eastAsia="es-ES"/>
+        </w:rPr>
+        <w:t xml:space="preserve">Procuración con interacción on-line </w:t>
       </w:r>
     </w:p>
     <w:p>
@@ -1274,16 +1237,12 @@
         <w:ind w:right="-20"/>
         <w:rPr>
           <w:rFonts w:ascii="Arial" w:eastAsia="Times New Roman" w:hAnsi="Arial" w:cs="Arial"/>
-          <w:sz w:val="24"/>
-          <w:szCs w:val="24"/>
-          <w:lang w:eastAsia="es-ES"/>
-        </w:rPr>
-      </w:pPr>
-      <w:r>
-        <w:rPr>
-          <w:rFonts w:ascii="Arial" w:eastAsia="Times New Roman" w:hAnsi="Arial" w:cs="Arial"/>
-          <w:sz w:val="24"/>
-          <w:szCs w:val="24"/>
+          <w:lang w:eastAsia="es-ES"/>
+        </w:rPr>
+      </w:pPr>
+      <w:r>
+        <w:rPr>
+          <w:rFonts w:ascii="Arial" w:eastAsia="Times New Roman" w:hAnsi="Arial" w:cs="Arial"/>
           <w:lang w:eastAsia="es-ES"/>
         </w:rPr>
         <w:t xml:space="preserve">Posibilidad de acceder </w:t>
@@ -1291,8 +1250,6 @@
       <w:r>
         <w:rPr>
           <w:rFonts w:ascii="Arial" w:eastAsia="Times New Roman" w:hAnsi="Arial" w:cs="Arial"/>
-          <w:sz w:val="24"/>
-          <w:szCs w:val="24"/>
           <w:lang w:eastAsia="es-ES"/>
         </w:rPr>
         <w:t xml:space="preserve">a un servicio de </w:t>
@@ -1301,8 +1258,6 @@
       <w:r>
         <w:rPr>
           <w:rFonts w:ascii="Arial" w:eastAsia="Times New Roman" w:hAnsi="Arial" w:cs="Arial"/>
-          <w:sz w:val="24"/>
-          <w:szCs w:val="24"/>
           <w:lang w:eastAsia="es-ES"/>
         </w:rPr>
         <w:t>cloud</w:t>
@@ -1311,8 +1266,6 @@
       <w:r>
         <w:rPr>
           <w:rFonts w:ascii="Arial" w:eastAsia="Times New Roman" w:hAnsi="Arial" w:cs="Arial"/>
-          <w:sz w:val="24"/>
-          <w:szCs w:val="24"/>
           <w:lang w:eastAsia="es-ES"/>
         </w:rPr>
         <w:t xml:space="preserve"> </w:t>
@@ -1321,8 +1274,6 @@
       <w:r>
         <w:rPr>
           <w:rFonts w:ascii="Arial" w:eastAsia="Times New Roman" w:hAnsi="Arial" w:cs="Arial"/>
-          <w:sz w:val="24"/>
-          <w:szCs w:val="24"/>
           <w:lang w:eastAsia="es-ES"/>
         </w:rPr>
         <w:t>computing</w:t>
@@ -1331,8 +1282,6 @@
       <w:r>
         <w:rPr>
           <w:rFonts w:ascii="Arial" w:eastAsia="Times New Roman" w:hAnsi="Arial" w:cs="Arial"/>
-          <w:sz w:val="24"/>
-          <w:szCs w:val="24"/>
           <w:lang w:eastAsia="es-ES"/>
         </w:rPr>
         <w:t xml:space="preserve"> (alta disponibilidad)</w:t>
@@ -1349,16 +1298,12 @@
         <w:ind w:right="-20"/>
         <w:rPr>
           <w:rFonts w:ascii="Arial" w:eastAsia="Times New Roman" w:hAnsi="Arial" w:cs="Arial"/>
-          <w:sz w:val="24"/>
-          <w:szCs w:val="24"/>
-          <w:lang w:eastAsia="es-ES"/>
-        </w:rPr>
-      </w:pPr>
-      <w:r>
-        <w:rPr>
-          <w:rFonts w:ascii="Arial" w:eastAsia="Times New Roman" w:hAnsi="Arial" w:cs="Arial"/>
-          <w:sz w:val="24"/>
-          <w:szCs w:val="24"/>
+          <w:lang w:eastAsia="es-ES"/>
+        </w:rPr>
+      </w:pPr>
+      <w:r>
+        <w:rPr>
+          <w:rFonts w:ascii="Arial" w:eastAsia="Times New Roman" w:hAnsi="Arial" w:cs="Arial"/>
           <w:lang w:eastAsia="es-ES"/>
         </w:rPr>
         <w:t xml:space="preserve">Acceso libre a la jurisprudencia e información útil para la </w:t>
@@ -1366,8 +1311,6 @@
       <w:r>
         <w:rPr>
           <w:rFonts w:ascii="Arial" w:eastAsia="Times New Roman" w:hAnsi="Arial" w:cs="Arial"/>
-          <w:sz w:val="24"/>
-          <w:szCs w:val="24"/>
           <w:lang w:eastAsia="es-ES"/>
         </w:rPr>
         <w:t>práctica</w:t>
@@ -1375,8 +1318,6 @@
       <w:r>
         <w:rPr>
           <w:rFonts w:ascii="Arial" w:eastAsia="Times New Roman" w:hAnsi="Arial" w:cs="Arial"/>
-          <w:sz w:val="24"/>
-          <w:szCs w:val="24"/>
           <w:lang w:eastAsia="es-ES"/>
         </w:rPr>
         <w:t xml:space="preserve"> profesional.</w:t>
@@ -1393,16 +1334,12 @@
         <w:ind w:right="-20"/>
         <w:rPr>
           <w:rFonts w:ascii="Arial" w:eastAsia="Times New Roman" w:hAnsi="Arial" w:cs="Arial"/>
-          <w:sz w:val="24"/>
-          <w:szCs w:val="24"/>
-          <w:lang w:eastAsia="es-ES"/>
-        </w:rPr>
-      </w:pPr>
-      <w:r>
-        <w:rPr>
-          <w:rFonts w:ascii="Arial" w:eastAsia="Times New Roman" w:hAnsi="Arial" w:cs="Arial"/>
-          <w:sz w:val="24"/>
-          <w:szCs w:val="24"/>
+          <w:lang w:eastAsia="es-ES"/>
+        </w:rPr>
+      </w:pPr>
+      <w:r>
+        <w:rPr>
+          <w:rFonts w:ascii="Arial" w:eastAsia="Times New Roman" w:hAnsi="Arial" w:cs="Arial"/>
           <w:lang w:eastAsia="es-ES"/>
         </w:rPr>
         <w:t>Circuito de Gestión</w:t>
@@ -1410,8 +1347,6 @@
       <w:r>
         <w:rPr>
           <w:rFonts w:ascii="Arial" w:eastAsia="Times New Roman" w:hAnsi="Arial" w:cs="Arial"/>
-          <w:sz w:val="24"/>
-          <w:szCs w:val="24"/>
           <w:lang w:eastAsia="es-ES"/>
         </w:rPr>
         <w:t xml:space="preserve"> de aprobación, control y manejo del trabajo de los abogados</w:t>
@@ -1428,16 +1363,12 @@
         <w:ind w:right="-20"/>
         <w:rPr>
           <w:rFonts w:ascii="Arial" w:eastAsia="Times New Roman" w:hAnsi="Arial" w:cs="Arial"/>
-          <w:sz w:val="24"/>
-          <w:szCs w:val="24"/>
-          <w:lang w:eastAsia="es-ES"/>
-        </w:rPr>
-      </w:pPr>
-      <w:r>
-        <w:rPr>
-          <w:rFonts w:ascii="Arial" w:eastAsia="Times New Roman" w:hAnsi="Arial" w:cs="Arial"/>
-          <w:sz w:val="24"/>
-          <w:szCs w:val="24"/>
+          <w:lang w:eastAsia="es-ES"/>
+        </w:rPr>
+      </w:pPr>
+      <w:r>
+        <w:rPr>
+          <w:rFonts w:ascii="Arial" w:eastAsia="Times New Roman" w:hAnsi="Arial" w:cs="Arial"/>
           <w:lang w:eastAsia="es-ES"/>
         </w:rPr>
         <w:t>Integración con el trabajo colaborativo, y redes sociales</w:t>
@@ -1454,34 +1385,19 @@
         <w:ind w:right="-20"/>
         <w:rPr>
           <w:rFonts w:ascii="Arial" w:eastAsia="Times New Roman" w:hAnsi="Arial" w:cs="Arial"/>
-          <w:sz w:val="24"/>
-          <w:szCs w:val="24"/>
-          <w:lang w:eastAsia="es-ES"/>
-        </w:rPr>
-      </w:pPr>
-      <w:r>
-        <w:rPr>
-          <w:rFonts w:ascii="Arial" w:eastAsia="Times New Roman" w:hAnsi="Arial" w:cs="Arial"/>
-          <w:sz w:val="24"/>
-          <w:szCs w:val="24"/>
-          <w:lang w:eastAsia="es-ES"/>
-        </w:rPr>
-        <w:t xml:space="preserve">Relevar con abogados las funcionalidades necesarias para el trabajo diario del profesionales </w:t>
-      </w:r>
-      <w:r>
-        <w:rPr>
-          <w:rFonts w:ascii="Arial" w:eastAsia="Times New Roman" w:hAnsi="Arial" w:cs="Arial"/>
-          <w:sz w:val="24"/>
-          <w:szCs w:val="24"/>
-          <w:lang w:eastAsia="es-ES"/>
-        </w:rPr>
-        <w:t>(Gestión de documentos, de usuarios, causas, horas trabajadas etc</w:t>
-      </w:r>
-      <w:r>
-        <w:rPr>
-          <w:rFonts w:ascii="Arial" w:eastAsia="Times New Roman" w:hAnsi="Arial" w:cs="Arial"/>
-          <w:sz w:val="24"/>
-          <w:szCs w:val="24"/>
+          <w:lang w:eastAsia="es-ES"/>
+        </w:rPr>
+      </w:pPr>
+      <w:r>
+        <w:rPr>
+          <w:rFonts w:ascii="Arial" w:eastAsia="Times New Roman" w:hAnsi="Arial" w:cs="Arial"/>
+          <w:lang w:eastAsia="es-ES"/>
+        </w:rPr>
+        <w:t>Relevar con abogados las funcionalidades necesarias para el trabajo diario del profesionales (Gestión de documentos, de usuarios, causas, horas trabajadas etc</w:t>
+      </w:r>
+      <w:r>
+        <w:rPr>
+          <w:rFonts w:ascii="Arial" w:eastAsia="Times New Roman" w:hAnsi="Arial" w:cs="Arial"/>
           <w:lang w:eastAsia="es-ES"/>
         </w:rPr>
         <w:t>.</w:t>
@@ -1489,20 +1405,9 @@
       <w:r>
         <w:rPr>
           <w:rFonts w:ascii="Arial" w:eastAsia="Times New Roman" w:hAnsi="Arial" w:cs="Arial"/>
-          <w:sz w:val="24"/>
-          <w:szCs w:val="24"/>
-          <w:lang w:eastAsia="es-ES"/>
-        </w:rPr>
-        <w:t>)</w:t>
-      </w:r>
-      <w:r>
-        <w:rPr>
-          <w:rFonts w:ascii="Arial" w:eastAsia="Times New Roman" w:hAnsi="Arial" w:cs="Arial"/>
-          <w:sz w:val="24"/>
-          <w:szCs w:val="24"/>
-          <w:lang w:eastAsia="es-ES"/>
-        </w:rPr>
-        <w:t xml:space="preserve">, y también relevar las funcionalidades de los software comerciales existentes. </w:t>
+          <w:lang w:eastAsia="es-ES"/>
+        </w:rPr>
+        <w:t xml:space="preserve">), y también relevar las funcionalidades de los software comerciales existentes. </w:t>
       </w:r>
     </w:p>
     <w:p>
@@ -1510,8 +1415,6 @@
         <w:spacing w:after="0" w:line="240" w:lineRule="auto"/>
         <w:rPr>
           <w:rFonts w:ascii="Times New Roman" w:eastAsia="Times New Roman" w:hAnsi="Times New Roman" w:cs="Times New Roman"/>
-          <w:sz w:val="24"/>
-          <w:szCs w:val="24"/>
           <w:lang w:eastAsia="es-ES"/>
         </w:rPr>
       </w:pPr>
@@ -1966,7 +1869,6 @@
           <w:color w:val="000000"/>
           <w:lang w:eastAsia="es-ES"/>
         </w:rPr>
-        <w:lastRenderedPageBreak/>
         <w:t xml:space="preserve">Módulo </w:t>
       </w:r>
       <w:r>
@@ -1999,6 +1901,7 @@
           <w:color w:val="000000"/>
           <w:lang w:eastAsia="es-ES"/>
         </w:rPr>
+        <w:lastRenderedPageBreak/>
         <w:t xml:space="preserve">Módulo de trabajo colaborativo </w:t>
       </w:r>
       <w:r>
@@ -4132,7 +4035,7 @@
 </file>
 
 <file path=customXml/itemProps1.xml><?xml version="1.0" encoding="utf-8"?>
-<ds:datastoreItem xmlns:ds="http://schemas.openxmlformats.org/officeDocument/2006/customXml" ds:itemID="{A5E2F886-E0F2-4FC5-93B5-B89CB8A8A6AA}">
+<ds:datastoreItem xmlns:ds="http://schemas.openxmlformats.org/officeDocument/2006/customXml" ds:itemID="{404107F2-7BF7-47C1-8A85-628D11B2C661}">
   <ds:schemaRefs>
     <ds:schemaRef ds:uri="http://schemas.openxmlformats.org/officeDocument/2006/bibliography"/>
   </ds:schemaRefs>

</xml_diff>